<commit_message>
feat: implement mail merge fields, score logic and robust file handling
</commit_message>
<xml_diff>
--- a/Templates/LetterTemplate.docx
+++ b/Templates/LetterTemplate.docx
@@ -5,6 +5,7 @@
     <w:p>
       <w:pPr>
         <w:rPr>
+          <w:rFonts w:cs="Arial"/>
           <w:rtl/>
         </w:rPr>
       </w:pPr>
@@ -13,17 +14,38 @@
           <w:rFonts w:cs="Arial"/>
           <w:rtl/>
         </w:rPr>
-        <w:t>טלפון: {{</w:t>
-      </w:r>
-      <w:r>
-        <w:t>Phone</w:t>
-      </w:r>
-      <w:r>
-        <w:rPr>
-          <w:rFonts w:cs="Arial"/>
-          <w:rtl/>
-        </w:rPr>
-        <w:t>}}</w:t>
+        <w:t xml:space="preserve">טלפון: </w:t>
+      </w:r>
+      <w:r>
+        <w:rPr>
+          <w:rFonts w:cs="Arial"/>
+        </w:rPr>
+        <w:fldChar w:fldCharType="begin"/>
+      </w:r>
+      <w:r>
+        <w:rPr>
+          <w:rFonts w:cs="Arial"/>
+        </w:rPr>
+        <w:instrText xml:space="preserve"> MERGEFIELD  Phone  \* MERGEFORMAT </w:instrText>
+      </w:r>
+      <w:r>
+        <w:rPr>
+          <w:rFonts w:cs="Arial"/>
+        </w:rPr>
+        <w:fldChar w:fldCharType="separate"/>
+      </w:r>
+      <w:r>
+        <w:rPr>
+          <w:rFonts w:cs="Arial"/>
+          <w:noProof/>
+        </w:rPr>
+        <w:t>«Phone»</w:t>
+      </w:r>
+      <w:r>
+        <w:rPr>
+          <w:rFonts w:cs="Arial"/>
+        </w:rPr>
+        <w:fldChar w:fldCharType="end"/>
       </w:r>
     </w:p>
     <w:p>
@@ -37,17 +59,71 @@
           <w:rFonts w:cs="Arial"/>
           <w:rtl/>
         </w:rPr>
-        <w:t>דואר אלקטרוני: {{</w:t>
-      </w:r>
-      <w:r>
+        <w:t xml:space="preserve">דואר אלקטרוני: </w:t>
+      </w:r>
+      <w:r>
+        <w:rPr>
+          <w:rFonts w:cs="Arial"/>
+          <w:rtl/>
+        </w:rPr>
+        <w:fldChar w:fldCharType="begin"/>
+      </w:r>
+      <w:r>
+        <w:rPr>
+          <w:rFonts w:cs="Arial"/>
+          <w:rtl/>
+        </w:rPr>
+        <w:instrText xml:space="preserve"> </w:instrText>
+      </w:r>
+      <w:r>
+        <w:rPr>
+          <w:rFonts w:cs="Arial"/>
+        </w:rPr>
+        <w:instrText>MERGEFIELD  Email  \* MERGEFORMAT</w:instrText>
+      </w:r>
+      <w:r>
+        <w:rPr>
+          <w:rFonts w:cs="Arial"/>
+          <w:rtl/>
+        </w:rPr>
+        <w:instrText xml:space="preserve"> </w:instrText>
+      </w:r>
+      <w:r>
+        <w:rPr>
+          <w:rFonts w:cs="Arial"/>
+          <w:rtl/>
+        </w:rPr>
+        <w:fldChar w:fldCharType="separate"/>
+      </w:r>
+      <w:r>
+        <w:rPr>
+          <w:rFonts w:cs="Arial"/>
+          <w:noProof/>
+          <w:rtl/>
+        </w:rPr>
+        <w:t>«</w:t>
+      </w:r>
+      <w:r>
+        <w:rPr>
+          <w:rFonts w:cs="Arial"/>
+          <w:noProof/>
+        </w:rPr>
         <w:t>Email</w:t>
       </w:r>
       <w:r>
         <w:rPr>
           <w:rFonts w:cs="Arial"/>
-          <w:rtl/>
-        </w:rPr>
-        <w:t>}}</w:t>
+          <w:noProof/>
+          <w:rtl/>
+        </w:rPr>
+        <w:t>»</w:t>
+      </w:r>
+      <w:r>
+        <w:rPr>
+          <w:rFonts w:cs="Arial"/>
+          <w:rtl/>
+        </w:rPr>
+        <w:fldChar w:fldCharType="end"/>
       </w:r>
     </w:p>
     <w:p>
@@ -68,23 +144,75 @@
           <w:rFonts w:cs="Arial"/>
           <w:rtl/>
         </w:rPr>
-        <w:t>לכבוד: {{</w:t>
-      </w:r>
-      <w:proofErr w:type="spellStart"/>
-      <w:r>
+        <w:t xml:space="preserve">לכבוד: </w:t>
+      </w:r>
+      <w:r>
+        <w:rPr>
+          <w:rFonts w:cs="Arial"/>
+          <w:rtl/>
+        </w:rPr>
+        <w:fldChar w:fldCharType="begin"/>
+      </w:r>
+      <w:r>
+        <w:rPr>
+          <w:rFonts w:cs="Arial"/>
+          <w:rtl/>
+        </w:rPr>
+        <w:instrText xml:space="preserve"> </w:instrText>
+      </w:r>
+      <w:r>
+        <w:rPr>
+          <w:rFonts w:cs="Arial"/>
+        </w:rPr>
+        <w:instrText>MERGEFIELD  FullName  \* MERGEFORMAT</w:instrText>
+      </w:r>
+      <w:r>
+        <w:rPr>
+          <w:rFonts w:cs="Arial"/>
+          <w:rtl/>
+        </w:rPr>
+        <w:instrText xml:space="preserve"> </w:instrText>
+      </w:r>
+      <w:r>
+        <w:rPr>
+          <w:rFonts w:cs="Arial"/>
+          <w:rtl/>
+        </w:rPr>
+        <w:fldChar w:fldCharType="separate"/>
+      </w:r>
+      <w:r>
+        <w:rPr>
+          <w:rFonts w:cs="Arial"/>
+          <w:noProof/>
+          <w:rtl/>
+        </w:rPr>
+        <w:t>«</w:t>
+      </w:r>
+      <w:r>
+        <w:rPr>
+          <w:rFonts w:cs="Arial"/>
+          <w:noProof/>
+        </w:rPr>
         <w:t>FullName</w:t>
       </w:r>
-      <w:proofErr w:type="spellEnd"/>
-      <w:r>
-        <w:rPr>
-          <w:rFonts w:cs="Arial"/>
-          <w:rtl/>
-        </w:rPr>
-        <w:t>}}</w:t>
-      </w:r>
-      <w:r>
-        <w:rPr>
-          <w:rFonts w:hint="cs"/>
+      <w:r>
+        <w:rPr>
+          <w:rFonts w:cs="Arial"/>
+          <w:noProof/>
+          <w:rtl/>
+        </w:rPr>
+        <w:t>»</w:t>
+      </w:r>
+      <w:r>
+        <w:rPr>
+          <w:rFonts w:cs="Arial"/>
+          <w:rtl/>
+        </w:rPr>
+        <w:fldChar w:fldCharType="end"/>
+      </w:r>
+      <w:r>
+        <w:rPr>
+          <w:rFonts w:cs="Arial" w:hint="cs"/>
           <w:rtl/>
         </w:rPr>
         <w:t xml:space="preserve"> </w:t>
@@ -94,17 +222,71 @@
           <w:rFonts w:cs="Arial"/>
           <w:rtl/>
         </w:rPr>
-        <w:t>מחלקת: {{</w:t>
-      </w:r>
-      <w:r>
+        <w:t xml:space="preserve">מחלקת: </w:t>
+      </w:r>
+      <w:r>
+        <w:rPr>
+          <w:rFonts w:cs="Arial"/>
+          <w:rtl/>
+        </w:rPr>
+        <w:fldChar w:fldCharType="begin"/>
+      </w:r>
+      <w:r>
+        <w:rPr>
+          <w:rFonts w:cs="Arial"/>
+          <w:rtl/>
+        </w:rPr>
+        <w:instrText xml:space="preserve"> </w:instrText>
+      </w:r>
+      <w:r>
+        <w:rPr>
+          <w:rFonts w:cs="Arial"/>
+        </w:rPr>
+        <w:instrText>MERGEFIELD  Department  \* MERGEFORMAT</w:instrText>
+      </w:r>
+      <w:r>
+        <w:rPr>
+          <w:rFonts w:cs="Arial"/>
+          <w:rtl/>
+        </w:rPr>
+        <w:instrText xml:space="preserve"> </w:instrText>
+      </w:r>
+      <w:r>
+        <w:rPr>
+          <w:rFonts w:cs="Arial"/>
+          <w:rtl/>
+        </w:rPr>
+        <w:fldChar w:fldCharType="separate"/>
+      </w:r>
+      <w:r>
+        <w:rPr>
+          <w:rFonts w:cs="Arial"/>
+          <w:noProof/>
+          <w:rtl/>
+        </w:rPr>
+        <w:t>«</w:t>
+      </w:r>
+      <w:r>
+        <w:rPr>
+          <w:rFonts w:cs="Arial"/>
+          <w:noProof/>
+        </w:rPr>
         <w:t>Department</w:t>
       </w:r>
       <w:r>
         <w:rPr>
           <w:rFonts w:cs="Arial"/>
-          <w:rtl/>
-        </w:rPr>
-        <w:t>}}</w:t>
+          <w:noProof/>
+          <w:rtl/>
+        </w:rPr>
+        <w:t>»</w:t>
+      </w:r>
+      <w:r>
+        <w:rPr>
+          <w:rFonts w:cs="Arial"/>
+          <w:rtl/>
+        </w:rPr>
+        <w:fldChar w:fldCharType="end"/>
       </w:r>
     </w:p>
     <w:p>
@@ -115,32 +297,75 @@
       </w:pPr>
     </w:p>
     <w:p>
-      <w:r>
-        <w:rPr>
-          <w:rFonts w:cs="Arial"/>
-          <w:rtl/>
-        </w:rPr>
-        <w:t>{{</w:t>
-      </w:r>
-      <w:proofErr w:type="spellStart"/>
-      <w:r>
+      <w:pPr>
+        <w:rPr>
+          <w:rtl/>
+        </w:rPr>
+      </w:pPr>
+      <w:r>
+        <w:rPr>
+          <w:rFonts w:cs="Arial"/>
+          <w:rtl/>
+        </w:rPr>
+        <w:fldChar w:fldCharType="begin"/>
+      </w:r>
+      <w:r>
+        <w:rPr>
+          <w:rFonts w:cs="Arial"/>
+          <w:rtl/>
+        </w:rPr>
+        <w:instrText xml:space="preserve"> </w:instrText>
+      </w:r>
+      <w:r>
+        <w:rPr>
+          <w:rFonts w:cs="Arial"/>
+        </w:rPr>
+        <w:instrText>MERGEFIELD  BodyText  \* MERGEFORMAT</w:instrText>
+      </w:r>
+      <w:r>
+        <w:rPr>
+          <w:rFonts w:cs="Arial"/>
+          <w:rtl/>
+        </w:rPr>
+        <w:instrText xml:space="preserve"> </w:instrText>
+      </w:r>
+      <w:r>
+        <w:rPr>
+          <w:rFonts w:cs="Arial"/>
+          <w:rtl/>
+        </w:rPr>
+        <w:fldChar w:fldCharType="separate"/>
+      </w:r>
+      <w:r>
+        <w:rPr>
+          <w:rFonts w:cs="Arial"/>
+          <w:noProof/>
+          <w:rtl/>
+        </w:rPr>
+        <w:t>«</w:t>
+      </w:r>
+      <w:r>
+        <w:rPr>
+          <w:rFonts w:cs="Arial"/>
+          <w:noProof/>
+        </w:rPr>
         <w:t>BodyText</w:t>
       </w:r>
-      <w:proofErr w:type="spellEnd"/>
-      <w:r>
-        <w:rPr>
-          <w:rFonts w:cs="Arial"/>
-          <w:rtl/>
-        </w:rPr>
-        <w:t>}}</w:t>
-      </w:r>
-    </w:p>
-    <w:p>
-      <w:pPr>
-        <w:rPr>
-          <w:rtl/>
-        </w:rPr>
-      </w:pPr>
+      <w:r>
+        <w:rPr>
+          <w:rFonts w:cs="Arial"/>
+          <w:noProof/>
+          <w:rtl/>
+        </w:rPr>
+        <w:t>»</w:t>
+      </w:r>
+      <w:r>
+        <w:rPr>
+          <w:rFonts w:cs="Arial"/>
+          <w:rtl/>
+        </w:rPr>
+        <w:fldChar w:fldCharType="end"/>
+      </w:r>
     </w:p>
     <w:p>
       <w:r>

</xml_diff>